<commit_message>
Crossover e Mutation Flavios
</commit_message>
<xml_diff>
--- a/Project Report.docx
+++ b/Project Report.docx
@@ -460,7 +460,19 @@
         <w:rPr>
           <w:rFonts w:ascii="Arial Nova Light" w:hAnsi="Arial Nova Light"/>
         </w:rPr>
-        <w:t>visit every location while minimizing the overall distance travelled</w:t>
+        <w:t>visit every location</w:t>
+      </w:r>
+      <w:r>
+        <w:rPr>
+          <w:rFonts w:ascii="Arial Nova Light" w:hAnsi="Arial Nova Light"/>
+        </w:rPr>
+        <w:t>, starting and ending the route at the depot,</w:t>
+      </w:r>
+      <w:r>
+        <w:rPr>
+          <w:rFonts w:ascii="Arial Nova Light" w:hAnsi="Arial Nova Light"/>
+        </w:rPr>
+        <w:t xml:space="preserve"> while minimizing the overall distance travelled</w:t>
       </w:r>
       <w:r>
         <w:rPr>
@@ -472,33 +484,74 @@
         <w:rPr>
           <w:rFonts w:ascii="Arial Nova Light" w:hAnsi="Arial Nova Light"/>
         </w:rPr>
-        <w:t xml:space="preserve">. Our problem is based on data from </w:t>
-      </w:r>
-      <w:hyperlink r:id="rId11" w:history="1">
-        <w:r>
-          <w:rPr>
-            <w:rStyle w:val="Hyperlink"/>
-            <w:rFonts w:ascii="Arial Nova Light" w:hAnsi="Arial Nova Light"/>
-            <w:color w:val="404040" w:themeColor="text1" w:themeTint="BF"/>
-          </w:rPr>
-          <w:t>google</w:t>
-        </w:r>
-        <w:r>
-          <w:rPr>
-            <w:rStyle w:val="Hyperlink"/>
-            <w:rFonts w:ascii="Arial Nova Light" w:hAnsi="Arial Nova Light"/>
-          </w:rPr>
-          <w:t xml:space="preserve"> </w:t>
-        </w:r>
-        <w:r>
-          <w:rPr>
-            <w:rStyle w:val="Hyperlink"/>
-            <w:rFonts w:ascii="Arial Nova Light" w:hAnsi="Arial Nova Light"/>
-            <w:color w:val="404040" w:themeColor="text1" w:themeTint="BF"/>
-          </w:rPr>
-          <w:t>developers</w:t>
-        </w:r>
-      </w:hyperlink>
+        <w:t>.</w:t>
+      </w:r>
+      <w:r>
+        <w:rPr>
+          <w:rFonts w:ascii="Arial Nova Light" w:hAnsi="Arial Nova Light"/>
+        </w:rPr>
+        <w:t xml:space="preserve"> The choice of minimizing the number of cars used is based on a sustainability concern. This</w:t>
+      </w:r>
+      <w:r>
+        <w:rPr>
+          <w:rFonts w:ascii="Arial Nova Light" w:hAnsi="Arial Nova Light"/>
+        </w:rPr>
+        <w:t xml:space="preserve"> pro</w:t>
+      </w:r>
+      <w:r>
+        <w:rPr>
+          <w:rFonts w:ascii="Arial Nova Light" w:hAnsi="Arial Nova Light"/>
+        </w:rPr>
+        <w:t>ject</w:t>
+      </w:r>
+      <w:r>
+        <w:rPr>
+          <w:rFonts w:ascii="Arial Nova Light" w:hAnsi="Arial Nova Light"/>
+        </w:rPr>
+        <w:t xml:space="preserve"> is based on data from </w:t>
+      </w:r>
+      <w:bookmarkStart w:id="0" w:name="_Hlk168052351"/>
+      <w:r>
+        <w:fldChar w:fldCharType="begin"/>
+      </w:r>
+      <w:r>
+        <w:instrText>HYPERLINK "https://developers.google.com/optimization/routing/vrp" \l "create_the_data"</w:instrText>
+      </w:r>
+      <w:r>
+        <w:fldChar w:fldCharType="separate"/>
+      </w:r>
+      <w:r>
+        <w:rPr>
+          <w:rStyle w:val="Hyperlink"/>
+          <w:rFonts w:ascii="Arial Nova Light" w:hAnsi="Arial Nova Light"/>
+          <w:color w:val="404040" w:themeColor="text1" w:themeTint="BF"/>
+        </w:rPr>
+        <w:t>google</w:t>
+      </w:r>
+      <w:r>
+        <w:rPr>
+          <w:rStyle w:val="Hyperlink"/>
+          <w:rFonts w:ascii="Arial Nova Light" w:hAnsi="Arial Nova Light"/>
+        </w:rPr>
+        <w:t xml:space="preserve"> </w:t>
+      </w:r>
+      <w:r>
+        <w:rPr>
+          <w:rStyle w:val="Hyperlink"/>
+          <w:rFonts w:ascii="Arial Nova Light" w:hAnsi="Arial Nova Light"/>
+          <w:color w:val="404040" w:themeColor="text1" w:themeTint="BF"/>
+        </w:rPr>
+        <w:t>developers</w:t>
+      </w:r>
+      <w:r>
+        <w:rPr>
+          <w:rStyle w:val="Hyperlink"/>
+          <w:rFonts w:ascii="Arial Nova Light" w:hAnsi="Arial Nova Light"/>
+          <w:color w:val="404040" w:themeColor="text1" w:themeTint="BF"/>
+        </w:rPr>
+        <w:fldChar w:fldCharType="end"/>
+      </w:r>
+      <w:bookmarkEnd w:id="0"/>
       <w:r>
         <w:rPr>
           <w:rFonts w:ascii="Arial Nova Light" w:hAnsi="Arial Nova Light"/>
@@ -582,7 +635,7 @@
         </w:rPr>
         <w:t xml:space="preserve"> consists of all the combinations of locations visited by vehicle. You can find the project repository </w:t>
       </w:r>
-      <w:hyperlink r:id="rId12" w:history="1">
+      <w:hyperlink r:id="rId11" w:history="1">
         <w:r>
           <w:rPr>
             <w:rStyle w:val="Hyperlink"/>
@@ -715,6 +768,12 @@
         </w:rPr>
         <w:t xml:space="preserve"> of locations, in order of visit.</w:t>
       </w:r>
+      <w:r>
+        <w:rPr>
+          <w:rFonts w:ascii="Arial Nova Light" w:hAnsi="Arial Nova Light"/>
+        </w:rPr>
+        <w:t xml:space="preserve"> The depot is omitted.</w:t>
+      </w:r>
     </w:p>
     <w:p>
       <w:pPr>
@@ -778,7 +837,19 @@
         <w:rPr>
           <w:rFonts w:ascii="Arial Nova Light" w:hAnsi="Arial Nova Light"/>
         </w:rPr>
-        <w:t>[4, 2, 10, 13]</w:t>
+        <w:t>[</w:t>
+      </w:r>
+      <w:r>
+        <w:rPr>
+          <w:rFonts w:ascii="Arial Nova Light" w:hAnsi="Arial Nova Light"/>
+        </w:rPr>
+        <w:t xml:space="preserve"> </w:t>
+      </w:r>
+      <w:r>
+        <w:rPr>
+          <w:rFonts w:ascii="Arial Nova Light" w:hAnsi="Arial Nova Light"/>
+        </w:rPr>
+        <w:t>]</w:t>
       </w:r>
       <w:r>
         <w:rPr>
@@ -803,6 +874,7 @@
           <w:ilvl w:val="1"/>
           <w:numId w:val="1"/>
         </w:numPr>
+        <w:spacing w:line="360" w:lineRule="auto"/>
         <w:rPr>
           <w:rFonts w:ascii="Arial Rounded MT Bold" w:hAnsi="Arial Rounded MT Bold"/>
           <w:color w:val="5C666C"/>
@@ -831,13 +903,43 @@
         <w:rPr>
           <w:rFonts w:ascii="Arial Nova Light" w:hAnsi="Arial Nova Light"/>
         </w:rPr>
-        <w:t>There is a penalty added for each vehicle after the first, in order to incentivize using less vehicles</w:t>
-      </w:r>
-      <w:r>
-        <w:rPr>
-          <w:rFonts w:ascii="Arial Nova Light" w:hAnsi="Arial Nova Light"/>
-        </w:rPr>
-        <w:t xml:space="preserve"> to create a greener fleet.</w:t>
+        <w:t xml:space="preserve">Our fitness function returns the total distance of the route. To do this we sum the distance from the depot to the first location, the first location to the second, and so on until the last location back to the depot. </w:t>
+      </w:r>
+      <w:r>
+        <w:rPr>
+          <w:rFonts w:ascii="Arial Nova Light" w:hAnsi="Arial Nova Light"/>
+        </w:rPr>
+        <w:t xml:space="preserve">There is </w:t>
+      </w:r>
+      <w:r>
+        <w:rPr>
+          <w:rFonts w:ascii="Arial Nova Light" w:hAnsi="Arial Nova Light"/>
+        </w:rPr>
+        <w:t xml:space="preserve">also </w:t>
+      </w:r>
+      <w:r>
+        <w:rPr>
+          <w:rFonts w:ascii="Arial Nova Light" w:hAnsi="Arial Nova Light"/>
+        </w:rPr>
+        <w:t>a penalty added for each vehicle after the first, in order to incentivize using less vehicles</w:t>
+      </w:r>
+      <w:r>
+        <w:rPr>
+          <w:rFonts w:ascii="Arial Nova Light" w:hAnsi="Arial Nova Light"/>
+        </w:rPr>
+        <w:t xml:space="preserve"> </w:t>
+      </w:r>
+      <w:r>
+        <w:rPr>
+          <w:rFonts w:ascii="Arial Nova Light" w:hAnsi="Arial Nova Light"/>
+        </w:rPr>
+        <w:t>and</w:t>
+      </w:r>
+      <w:r>
+        <w:rPr>
+          <w:rFonts w:ascii="Arial Nova Light" w:hAnsi="Arial Nova Light"/>
+        </w:rPr>
+        <w:t xml:space="preserve"> create a greener fleet.</w:t>
       </w:r>
     </w:p>
     <w:p>
@@ -972,7 +1074,19 @@
         <w:rPr>
           <w:rFonts w:ascii="Arial Nova Light" w:hAnsi="Arial Nova Light"/>
         </w:rPr>
-        <w:t>The intuition behind this is that while the first elite might be the best at a certain stage of the evolution, it might lock the development to a local optimum. With more options, we hope to get a higher chance at the best fitness available.</w:t>
+        <w:t xml:space="preserve">The intuition behind this is that while the first elite might be the best at a certain stage of the evolution, it might lock the development to a local optimum. With more options, we </w:t>
+      </w:r>
+      <w:r>
+        <w:rPr>
+          <w:rFonts w:ascii="Arial Nova Light" w:hAnsi="Arial Nova Light"/>
+        </w:rPr>
+        <w:t>should</w:t>
+      </w:r>
+      <w:r>
+        <w:rPr>
+          <w:rFonts w:ascii="Arial Nova Light" w:hAnsi="Arial Nova Light"/>
+        </w:rPr>
+        <w:t xml:space="preserve"> get a higher chance at the best fitness available.</w:t>
       </w:r>
     </w:p>
     <w:p>
@@ -1064,7 +1178,26 @@
         <w:rPr>
           <w:rFonts w:ascii="Arial Nova Light" w:hAnsi="Arial Nova Light"/>
         </w:rPr>
-        <w:t xml:space="preserve">technique on his plants. Grafting combines two plants to get the characteristics of </w:t>
+        <w:t xml:space="preserve">technique on </w:t>
+      </w:r>
+      <w:r>
+        <w:rPr>
+          <w:rFonts w:ascii="Arial Nova Light" w:hAnsi="Arial Nova Light"/>
+        </w:rPr>
+        <w:lastRenderedPageBreak/>
+        <w:t xml:space="preserve">his plants. </w:t>
+      </w:r>
+      <w:r>
+        <w:rPr>
+          <w:rFonts w:ascii="Arial Nova Light" w:hAnsi="Arial Nova Light"/>
+        </w:rPr>
+        <w:t xml:space="preserve">By using biomimicry, and taking inspiration from grafting, we are able to get faster evolutions. </w:t>
+      </w:r>
+      <w:r>
+        <w:rPr>
+          <w:rFonts w:ascii="Arial Nova Light" w:hAnsi="Arial Nova Light"/>
+        </w:rPr>
+        <w:t xml:space="preserve">Grafting combines two plants to get the characteristics of </w:t>
       </w:r>
       <w:r>
         <w:rPr>
@@ -1112,7 +1245,19 @@
         <w:rPr>
           <w:rFonts w:ascii="Arial Nova Light" w:hAnsi="Arial Nova Light"/>
         </w:rPr>
-        <w:t xml:space="preserve">. </w:t>
+        <w:t>.</w:t>
+      </w:r>
+      <w:r>
+        <w:rPr>
+          <w:rFonts w:ascii="Arial Nova Light" w:hAnsi="Arial Nova Light"/>
+        </w:rPr>
+        <w:t xml:space="preserve"> We don’t waste generations on a still evolution.</w:t>
+      </w:r>
+      <w:r>
+        <w:rPr>
+          <w:rFonts w:ascii="Arial Nova Light" w:hAnsi="Arial Nova Light"/>
+        </w:rPr>
+        <w:t xml:space="preserve"> </w:t>
       </w:r>
       <w:r>
         <w:rPr>
@@ -1125,6 +1270,16 @@
     <w:p>
       <w:pPr>
         <w:ind w:left="360" w:firstLine="360"/>
+        <w:jc w:val="center"/>
+        <w:rPr>
+          <w:rFonts w:ascii="Arial Nova Light" w:hAnsi="Arial Nova Light"/>
+        </w:rPr>
+      </w:pPr>
+    </w:p>
+    <w:p>
+      <w:pPr>
+        <w:ind w:left="360" w:firstLine="360"/>
+        <w:jc w:val="center"/>
         <w:rPr>
           <w:rFonts w:ascii="Arial Nova Light" w:hAnsi="Arial Nova Light"/>
         </w:rPr>
@@ -1133,11 +1288,10 @@
         <w:rPr>
           <w:noProof/>
         </w:rPr>
-        <w:lastRenderedPageBreak/>
         <w:drawing>
-          <wp:inline distT="0" distB="0" distL="0" distR="0" wp14:anchorId="7B1D64C4" wp14:editId="397DB702">
-            <wp:extent cx="2228046" cy="1887643"/>
-            <wp:effectExtent l="0" t="0" r="1270" b="0"/>
+          <wp:inline distT="0" distB="0" distL="0" distR="0" wp14:anchorId="1EDC2A77" wp14:editId="665794F3">
+            <wp:extent cx="2227580" cy="1887220"/>
+            <wp:effectExtent l="0" t="0" r="0" b="0"/>
             <wp:docPr id="1895369810" name="Picture 4" descr="A step-by-step guide to grafting fruit trees"/>
             <wp:cNvGraphicFramePr>
               <a:graphicFrameLocks xmlns:a="http://schemas.openxmlformats.org/drawingml/2006/main" noChangeAspect="1"/>
@@ -1152,7 +1306,7 @@
                     </pic:cNvPicPr>
                   </pic:nvPicPr>
                   <pic:blipFill>
-                    <a:blip r:embed="rId13" cstate="print">
+                    <a:blip r:embed="rId12" cstate="print">
                       <a:extLst>
                         <a:ext uri="{28A0092B-C50C-407E-A947-70E740481C1C}">
                           <a14:useLocalDpi xmlns:a14="http://schemas.microsoft.com/office/drawing/2010/main" val="0"/>
@@ -1167,7 +1321,7 @@
                   <pic:spPr bwMode="auto">
                     <a:xfrm>
                       <a:off x="0" y="0"/>
-                      <a:ext cx="2242208" cy="1899642"/>
+                      <a:ext cx="2227580" cy="1887220"/>
                     </a:xfrm>
                     <a:prstGeom prst="rect">
                       <a:avLst/>
@@ -1187,6 +1341,26 @@
     <w:p>
       <w:pPr>
         <w:ind w:left="360" w:firstLine="360"/>
+        <w:jc w:val="center"/>
+        <w:rPr>
+          <w:rFonts w:ascii="Arial Nova Light" w:hAnsi="Arial Nova Light"/>
+          <w:sz w:val="20"/>
+          <w:szCs w:val="20"/>
+        </w:rPr>
+      </w:pPr>
+      <w:r>
+        <w:rPr>
+          <w:rFonts w:ascii="Arial Nova Light" w:hAnsi="Arial Nova Light"/>
+          <w:sz w:val="20"/>
+          <w:szCs w:val="20"/>
+        </w:rPr>
+        <w:t>Figure 1 : Grafting tutorial</w:t>
+      </w:r>
+    </w:p>
+    <w:p>
+      <w:pPr>
+        <w:ind w:left="360" w:firstLine="360"/>
+        <w:jc w:val="center"/>
         <w:rPr>
           <w:rFonts w:ascii="Arial Nova Light" w:hAnsi="Arial Nova Light"/>
         </w:rPr>
@@ -1199,6 +1373,7 @@
           <w:ilvl w:val="1"/>
           <w:numId w:val="1"/>
         </w:numPr>
+        <w:spacing w:line="360" w:lineRule="auto"/>
         <w:rPr>
           <w:rFonts w:ascii="Arial Rounded MT Bold" w:hAnsi="Arial Rounded MT Bold"/>
           <w:color w:val="5C666C"/>
@@ -1227,19 +1402,7 @@
         <w:rPr>
           <w:rFonts w:ascii="Arial Nova Light" w:hAnsi="Arial Nova Light"/>
         </w:rPr>
-        <w:t xml:space="preserve">Selection </w:t>
-      </w:r>
-      <w:r>
-        <w:rPr>
-          <w:rFonts w:ascii="Arial Nova Light" w:hAnsi="Arial Nova Light"/>
-        </w:rPr>
-        <w:t>i</w:t>
-      </w:r>
-      <w:r>
-        <w:rPr>
-          <w:rFonts w:ascii="Arial Nova Light" w:hAnsi="Arial Nova Light"/>
-        </w:rPr>
-        <w:t xml:space="preserve">s the choice of individuals to which apply the genetic operators, i.e. selecting the individuals that will generate offspring for the next generation. It needs to strike a balance – too-strong and the highly fit individuals will take over, reducing diversity; too-weak and the evolution will be too slow. </w:t>
+        <w:t xml:space="preserve">Selection is the choice of individuals to which apply the genetic operators, i.e. selecting the individuals that will generate offspring for the next generation. It needs to strike a balance – too-strong and the highly fit individuals will take over, reducing diversity; too-weak and the evolution will be too slow. </w:t>
       </w:r>
       <w:r>
         <w:rPr>
@@ -1275,7 +1438,19 @@
         <w:rPr>
           <w:rFonts w:ascii="Arial Nova Light" w:hAnsi="Arial Nova Light"/>
         </w:rPr>
-        <w:t xml:space="preserve">n – inspired by Mitchell </w:t>
+        <w:t xml:space="preserve">n – inspired by </w:t>
+      </w:r>
+      <w:r>
+        <w:rPr>
+          <w:rFonts w:ascii="Arial Nova Light" w:hAnsi="Arial Nova Light"/>
+        </w:rPr>
+        <w:t xml:space="preserve">[3] </w:t>
+      </w:r>
+      <w:r>
+        <w:rPr>
+          <w:rFonts w:ascii="Arial Nova Light" w:hAnsi="Arial Nova Light"/>
+        </w:rPr>
+        <w:t xml:space="preserve">Mitchell </w:t>
       </w:r>
       <w:r>
         <w:t>(1996)</w:t>
@@ -1353,6 +1528,32 @@
           <w:rFonts w:ascii="Arial Nova Light" w:hAnsi="Arial Nova Light"/>
         </w:rPr>
         <w:t>.</w:t>
+      </w:r>
+    </w:p>
+    <w:p>
+      <w:pPr>
+        <w:ind w:left="360"/>
+        <w:rPr>
+          <w:rFonts w:ascii="Arial Nova Light" w:hAnsi="Arial Nova Light"/>
+        </w:rPr>
+      </w:pPr>
+      <w:r>
+        <w:rPr>
+          <w:rFonts w:ascii="Arial Nova Light" w:hAnsi="Arial Nova Light"/>
+        </w:rPr>
+        <w:t>Rank Selection</w:t>
+      </w:r>
+      <w:r>
+        <w:rPr>
+          <w:rFonts w:ascii="Arial Nova Light" w:hAnsi="Arial Nova Light"/>
+        </w:rPr>
+        <w:t>’s purpose is to prevent a quick convergence. The individuals are ranked according to their fitness, and their expected value depends on their rank rather than on absolute fitness. This reduces the selection pressure when variance is high, as this method is insensitive to differences in fitness – only the position in the rank matters.</w:t>
+      </w:r>
+      <w:r>
+        <w:rPr>
+          <w:rFonts w:ascii="Arial Nova Light" w:hAnsi="Arial Nova Light"/>
+        </w:rPr>
+        <w:t xml:space="preserve"> For the rank we calculated it as an arithmetic series, and then selected the individual based on cumulative probability.</w:t>
       </w:r>
     </w:p>
     <w:p>
@@ -1365,24 +1566,6 @@
           <w:szCs w:val="30"/>
         </w:rPr>
       </w:pPr>
-      <w:r>
-        <w:rPr>
-          <w:rFonts w:ascii="Arial Nova Light" w:hAnsi="Arial Nova Light"/>
-        </w:rPr>
-        <w:t>Rank Selection</w:t>
-      </w:r>
-      <w:r>
-        <w:rPr>
-          <w:rFonts w:ascii="Arial Nova Light" w:hAnsi="Arial Nova Light"/>
-        </w:rPr>
-        <w:t>’s purpose is to prevent a quick convergence. The individuals are ranked according to their fitness, and their expected value depends on their rank rather than on absolute fitness. This reduces the selection pressure when variance is high, as this method is insensitive to differences in fitness – only the position in the rank matters.</w:t>
-      </w:r>
-      <w:r>
-        <w:rPr>
-          <w:rFonts w:ascii="Arial Nova Light" w:hAnsi="Arial Nova Light"/>
-        </w:rPr>
-        <w:t xml:space="preserve"> For the rank we calculated it as an arithmetic series, and then selected the individual based on cumulative probability.</w:t>
-      </w:r>
     </w:p>
     <w:p>
       <w:pPr>
@@ -1501,6 +1684,7 @@
           <w:sz w:val="32"/>
           <w:szCs w:val="32"/>
         </w:rPr>
+        <w:lastRenderedPageBreak/>
         <w:t>Conclusion</w:t>
       </w:r>
     </w:p>
@@ -1541,176 +1725,6 @@
           <w:rFonts w:ascii="Arial Rounded MT Bold" w:hAnsi="Arial Rounded MT Bold"/>
           <w:sz w:val="32"/>
           <w:szCs w:val="32"/>
-        </w:rPr>
-      </w:pPr>
-    </w:p>
-    <w:p>
-      <w:pPr>
-        <w:pStyle w:val="ListParagraph"/>
-        <w:rPr>
-          <w:rFonts w:ascii="Arial Rounded MT Bold" w:hAnsi="Arial Rounded MT Bold"/>
-          <w:sz w:val="32"/>
-          <w:szCs w:val="32"/>
-        </w:rPr>
-      </w:pPr>
-    </w:p>
-    <w:p>
-      <w:pPr>
-        <w:pStyle w:val="ListParagraph"/>
-        <w:rPr>
-          <w:rFonts w:ascii="Arial Rounded MT Bold" w:hAnsi="Arial Rounded MT Bold"/>
-          <w:sz w:val="32"/>
-          <w:szCs w:val="32"/>
-        </w:rPr>
-      </w:pPr>
-    </w:p>
-    <w:p>
-      <w:pPr>
-        <w:pStyle w:val="ListParagraph"/>
-        <w:rPr>
-          <w:rFonts w:ascii="Arial Rounded MT Bold" w:hAnsi="Arial Rounded MT Bold"/>
-          <w:sz w:val="32"/>
-          <w:szCs w:val="32"/>
-        </w:rPr>
-      </w:pPr>
-    </w:p>
-    <w:p>
-      <w:pPr>
-        <w:pStyle w:val="ListParagraph"/>
-        <w:rPr>
-          <w:rFonts w:ascii="Arial Rounded MT Bold" w:hAnsi="Arial Rounded MT Bold"/>
-          <w:sz w:val="32"/>
-          <w:szCs w:val="32"/>
-        </w:rPr>
-      </w:pPr>
-    </w:p>
-    <w:p>
-      <w:pPr>
-        <w:ind w:left="360"/>
-        <w:rPr>
-          <w:rFonts w:ascii="Arial Rounded MT Bold" w:hAnsi="Arial Rounded MT Bold"/>
-          <w:sz w:val="28"/>
-          <w:szCs w:val="28"/>
-        </w:rPr>
-      </w:pPr>
-    </w:p>
-    <w:p>
-      <w:pPr>
-        <w:ind w:left="360"/>
-        <w:rPr>
-          <w:rFonts w:ascii="Arial Rounded MT Bold" w:hAnsi="Arial Rounded MT Bold"/>
-          <w:sz w:val="28"/>
-          <w:szCs w:val="28"/>
-        </w:rPr>
-      </w:pPr>
-    </w:p>
-    <w:p>
-      <w:pPr>
-        <w:ind w:left="360"/>
-        <w:rPr>
-          <w:rFonts w:ascii="Arial Rounded MT Bold" w:hAnsi="Arial Rounded MT Bold"/>
-          <w:sz w:val="28"/>
-          <w:szCs w:val="28"/>
-        </w:rPr>
-      </w:pPr>
-    </w:p>
-    <w:p>
-      <w:pPr>
-        <w:ind w:left="360"/>
-        <w:rPr>
-          <w:rFonts w:ascii="Arial Rounded MT Bold" w:hAnsi="Arial Rounded MT Bold"/>
-          <w:sz w:val="28"/>
-          <w:szCs w:val="28"/>
-        </w:rPr>
-      </w:pPr>
-    </w:p>
-    <w:p>
-      <w:pPr>
-        <w:ind w:left="360"/>
-        <w:rPr>
-          <w:rFonts w:ascii="Arial Rounded MT Bold" w:hAnsi="Arial Rounded MT Bold"/>
-          <w:sz w:val="28"/>
-          <w:szCs w:val="28"/>
-        </w:rPr>
-      </w:pPr>
-    </w:p>
-    <w:p>
-      <w:pPr>
-        <w:ind w:left="360"/>
-        <w:rPr>
-          <w:rFonts w:ascii="Arial Rounded MT Bold" w:hAnsi="Arial Rounded MT Bold"/>
-          <w:sz w:val="28"/>
-          <w:szCs w:val="28"/>
-        </w:rPr>
-      </w:pPr>
-    </w:p>
-    <w:p>
-      <w:pPr>
-        <w:ind w:left="360"/>
-        <w:rPr>
-          <w:rFonts w:ascii="Arial Rounded MT Bold" w:hAnsi="Arial Rounded MT Bold"/>
-          <w:sz w:val="28"/>
-          <w:szCs w:val="28"/>
-        </w:rPr>
-      </w:pPr>
-    </w:p>
-    <w:p>
-      <w:pPr>
-        <w:ind w:left="360"/>
-        <w:rPr>
-          <w:rFonts w:ascii="Arial Rounded MT Bold" w:hAnsi="Arial Rounded MT Bold"/>
-          <w:sz w:val="28"/>
-          <w:szCs w:val="28"/>
-        </w:rPr>
-      </w:pPr>
-    </w:p>
-    <w:p>
-      <w:pPr>
-        <w:ind w:left="360"/>
-        <w:rPr>
-          <w:rFonts w:ascii="Arial Rounded MT Bold" w:hAnsi="Arial Rounded MT Bold"/>
-          <w:sz w:val="28"/>
-          <w:szCs w:val="28"/>
-        </w:rPr>
-      </w:pPr>
-    </w:p>
-    <w:p>
-      <w:pPr>
-        <w:ind w:left="360"/>
-        <w:rPr>
-          <w:rFonts w:ascii="Arial Rounded MT Bold" w:hAnsi="Arial Rounded MT Bold"/>
-          <w:sz w:val="28"/>
-          <w:szCs w:val="28"/>
-        </w:rPr>
-      </w:pPr>
-    </w:p>
-    <w:p>
-      <w:pPr>
-        <w:ind w:left="360"/>
-        <w:rPr>
-          <w:rFonts w:ascii="Arial Rounded MT Bold" w:hAnsi="Arial Rounded MT Bold"/>
-          <w:sz w:val="28"/>
-          <w:szCs w:val="28"/>
-        </w:rPr>
-      </w:pPr>
-    </w:p>
-    <w:p>
-      <w:pPr>
-        <w:ind w:left="360"/>
-        <w:rPr>
-          <w:rFonts w:ascii="Arial Rounded MT Bold" w:hAnsi="Arial Rounded MT Bold"/>
-          <w:sz w:val="28"/>
-          <w:szCs w:val="28"/>
-        </w:rPr>
-      </w:pPr>
-    </w:p>
-    <w:p>
-      <w:pPr>
-        <w:ind w:left="360"/>
-        <w:rPr>
-          <w:rFonts w:ascii="Arial Rounded MT Bold" w:hAnsi="Arial Rounded MT Bold"/>
-          <w:sz w:val="28"/>
-          <w:szCs w:val="28"/>
         </w:rPr>
       </w:pPr>
     </w:p>
@@ -1747,6 +1761,24 @@
         </w:rPr>
         <w:t xml:space="preserve">Flavia Motta: </w:t>
       </w:r>
+      <w:r>
+        <w:rPr>
+          <w:rFonts w:ascii="Arial Nova Light" w:hAnsi="Arial Nova Light"/>
+        </w:rPr>
+        <w:t>3</w:t>
+      </w:r>
+      <w:r>
+        <w:rPr>
+          <w:rFonts w:ascii="Arial Nova Light" w:hAnsi="Arial Nova Light"/>
+        </w:rPr>
+        <w:t>3</w:t>
+      </w:r>
+      <w:r>
+        <w:rPr>
+          <w:rFonts w:ascii="Arial Nova Light" w:hAnsi="Arial Nova Light"/>
+        </w:rPr>
+        <w:t>%</w:t>
+      </w:r>
     </w:p>
     <w:p>
       <w:pPr>
@@ -1761,6 +1793,24 @@
         </w:rPr>
         <w:t xml:space="preserve">Flavio Magalhães: </w:t>
       </w:r>
+      <w:r>
+        <w:rPr>
+          <w:rFonts w:ascii="Arial Nova Light" w:hAnsi="Arial Nova Light"/>
+        </w:rPr>
+        <w:t>3</w:t>
+      </w:r>
+      <w:r>
+        <w:rPr>
+          <w:rFonts w:ascii="Arial Nova Light" w:hAnsi="Arial Nova Light"/>
+        </w:rPr>
+        <w:t>3</w:t>
+      </w:r>
+      <w:r>
+        <w:rPr>
+          <w:rFonts w:ascii="Arial Nova Light" w:hAnsi="Arial Nova Light"/>
+        </w:rPr>
+        <w:t>%</w:t>
+      </w:r>
     </w:p>
     <w:p>
       <w:pPr>
@@ -1775,6 +1825,34 @@
         </w:rPr>
         <w:t xml:space="preserve">Mafalda Paço: </w:t>
       </w:r>
+      <w:r>
+        <w:rPr>
+          <w:rFonts w:ascii="Arial Nova Light" w:hAnsi="Arial Nova Light"/>
+        </w:rPr>
+        <w:t>33</w:t>
+      </w:r>
+      <w:r>
+        <w:rPr>
+          <w:rFonts w:ascii="Arial Nova Light" w:hAnsi="Arial Nova Light"/>
+        </w:rPr>
+        <w:t>%</w:t>
+      </w:r>
+    </w:p>
+    <w:p>
+      <w:pPr>
+        <w:ind w:left="360"/>
+        <w:rPr>
+          <w:rFonts w:ascii="Arial Nova Light" w:hAnsi="Arial Nova Light"/>
+        </w:rPr>
+      </w:pPr>
+    </w:p>
+    <w:p>
+      <w:pPr>
+        <w:ind w:left="360"/>
+        <w:rPr>
+          <w:rFonts w:ascii="Arial Nova Light" w:hAnsi="Arial Nova Light"/>
+        </w:rPr>
+      </w:pPr>
     </w:p>
     <w:p>
       <w:pPr>
@@ -1837,6 +1915,119 @@
         <w:spacing w:after="160" w:line="259" w:lineRule="auto"/>
       </w:pPr>
       <w:r>
+        <w:t xml:space="preserve">[1] </w:t>
+      </w:r>
+      <w:r>
+        <w:t>Costa</w:t>
+      </w:r>
+      <w:r>
+        <w:t>, P.</w:t>
+      </w:r>
+      <w:r>
+        <w:t xml:space="preserve"> et al</w:t>
+      </w:r>
+      <w:r>
+        <w:t xml:space="preserve">. </w:t>
+      </w:r>
+      <w:r>
+        <w:t>(2018).  A recent review of solution approaches for green vehicle routing problem and its variants. Electronic Notes in Discrete Mathematics 64</w:t>
+      </w:r>
+      <w:r>
+        <w:t>,</w:t>
+      </w:r>
+      <w:r>
+        <w:t xml:space="preserve"> 65–74.</w:t>
+      </w:r>
+    </w:p>
+    <w:p>
+      <w:pPr>
+        <w:spacing w:after="160" w:line="259" w:lineRule="auto"/>
+      </w:pPr>
+      <w:r>
+        <w:t xml:space="preserve">[2] </w:t>
+      </w:r>
+      <w:r>
+        <w:t xml:space="preserve">Goldberg, D. E., and Deb, K. </w:t>
+      </w:r>
+      <w:r>
+        <w:t>(</w:t>
+      </w:r>
+      <w:r>
+        <w:t>1991</w:t>
+      </w:r>
+      <w:r>
+        <w:t>)</w:t>
+      </w:r>
+      <w:r>
+        <w:t xml:space="preserve">. A </w:t>
+      </w:r>
+      <w:r>
+        <w:t>comparative</w:t>
+      </w:r>
+      <w:r>
+        <w:t xml:space="preserve"> analysis of selection schemes used in genetic algorithms. G. Rawlins, Foundations of Genetic Algorithms. Morgan Kaufmann. </w:t>
+      </w:r>
+      <w:r>
+        <w:t>https://doi.org/10.1016/B978-0-08-050684-5.50008-2</w:t>
+      </w:r>
+    </w:p>
+    <w:p>
+      <w:pPr>
+        <w:spacing w:after="160" w:line="259" w:lineRule="auto"/>
+      </w:pPr>
+      <w:r>
+        <w:t xml:space="preserve">[3] </w:t>
+      </w:r>
+      <w:r>
+        <w:t>Mitchell, M. (1996). An introduction to genetic algorithms.</w:t>
+      </w:r>
+      <w:r>
+        <w:t xml:space="preserve"> </w:t>
+      </w:r>
+      <w:r>
+        <w:t>https://doi.org/10.7551/mitpress/3927.001.0001</w:t>
+      </w:r>
+    </w:p>
+    <w:p>
+      <w:pPr>
+        <w:spacing w:after="160" w:line="259" w:lineRule="auto"/>
+      </w:pPr>
+      <w:r>
+        <w:t xml:space="preserve">[4] </w:t>
+      </w:r>
+      <w:r>
+        <w:t>Toth</w:t>
+      </w:r>
+      <w:r>
+        <w:t>, P.</w:t>
+      </w:r>
+      <w:r>
+        <w:t xml:space="preserve"> and Vigo</w:t>
+      </w:r>
+      <w:r>
+        <w:t>, D</w:t>
+      </w:r>
+      <w:r>
+        <w:t>.</w:t>
+      </w:r>
+      <w:r>
+        <w:t xml:space="preserve"> (2002).</w:t>
+      </w:r>
+      <w:r>
+        <w:t xml:space="preserve"> The vehicle routing problem. SIAM</w:t>
+      </w:r>
+      <w:r>
+        <w:t>.</w:t>
+      </w:r>
+    </w:p>
+    <w:p>
+      <w:pPr>
+        <w:spacing w:after="160" w:line="259" w:lineRule="auto"/>
+      </w:pPr>
+      <w:r>
+        <w:t xml:space="preserve">[5] </w:t>
+      </w:r>
+      <w:r>
         <w:t xml:space="preserve">Vanneschi, L., Silva, S. (2023). Particle Swarm Optimization. In: Lectures on Intelligent Systems. Natural Computing Series. Springer, Cham. https://doi.org/10.1007/978-3-031-17922-8_4 </w:t>
       </w:r>
     </w:p>
@@ -1845,54 +2036,19 @@
         <w:spacing w:after="160" w:line="259" w:lineRule="auto"/>
       </w:pPr>
       <w:r>
-        <w:t xml:space="preserve">Goldberg, D. E., and Deb, K. </w:t>
-      </w:r>
-      <w:r>
-        <w:t>(</w:t>
-      </w:r>
-      <w:r>
-        <w:t>1991</w:t>
-      </w:r>
-      <w:r>
-        <w:t>)</w:t>
-      </w:r>
-      <w:r>
-        <w:t xml:space="preserve">. A </w:t>
-      </w:r>
-      <w:r>
-        <w:t>comparative</w:t>
-      </w:r>
-      <w:r>
-        <w:t xml:space="preserve"> analysis of selection schemes used in genetic algorithms. G. Rawlins, Foundations of Genetic Algorithms. Morgan Kaufmann</w:t>
-      </w:r>
-      <w:r>
-        <w:t xml:space="preserve">. </w:t>
-      </w:r>
-      <w:r>
-        <w:t>https://doi.org/10.1016/B978-0-08-050684-5.50008-2</w:t>
+        <w:t xml:space="preserve">Data from: </w:t>
+      </w:r>
+      <w:r>
+        <w:t>https://developers.google.com/optimization/routing/vrp#create_the_data</w:t>
       </w:r>
     </w:p>
     <w:p>
       <w:pPr>
         <w:spacing w:after="160" w:line="259" w:lineRule="auto"/>
       </w:pPr>
-      <w:r>
-        <w:t>Mitchell, M. (1996). An introduction to genetic algorithms.</w:t>
-      </w:r>
-      <w:r>
-        <w:t xml:space="preserve"> </w:t>
-      </w:r>
-      <w:r>
-        <w:t>https://doi.org/10.7551/mitpress/3927.001.0001</w:t>
-      </w:r>
-    </w:p>
-    <w:p>
-      <w:pPr>
-        <w:spacing w:after="160" w:line="259" w:lineRule="auto"/>
-      </w:pPr>
     </w:p>
     <w:sectPr>
-      <w:footerReference w:type="default" r:id="rId14"/>
+      <w:footerReference w:type="default" r:id="rId13"/>
       <w:pgSz w:w="11906" w:h="16838"/>
       <w:pgMar w:top="1440" w:right="1440" w:bottom="1440" w:left="1440" w:header="708" w:footer="708" w:gutter="0"/>
       <w:pgNumType w:start="0"/>
@@ -2693,6 +2849,7 @@
   <w:style w:type="character" w:default="1" w:styleId="DefaultParagraphFont">
     <w:name w:val="Default Paragraph Font"/>
     <w:uiPriority w:val="1"/>
+    <w:semiHidden/>
     <w:unhideWhenUsed/>
   </w:style>
   <w:style w:type="table" w:default="1" w:styleId="TableNormal">

</xml_diff>